<commit_message>
até exercicio metade do 2.2
</commit_message>
<xml_diff>
--- a/Linguagens Formais/Lógica Formal.docx
+++ b/Linguagens Formais/Lógica Formal.docx
@@ -730,10 +730,17 @@
         <w:t>, sim).</w:t>
       </w:r>
     </w:p>
-    <w:p>
-      <w:proofErr w:type="gramStart"/>
-      <w:r>
-        <w:t>2.0)</w:t>
+    <w:p/>
+    <w:p/>
+    <w:p/>
+    <w:p>
+      <w:proofErr w:type="gramStart"/>
+      <w:r>
+        <w:lastRenderedPageBreak/>
+        <w:t>2.1</w:t>
+      </w:r>
+      <w:r>
+        <w:t>)</w:t>
       </w:r>
       <w:proofErr w:type="gramEnd"/>
       <w:r>
@@ -748,6 +755,73 @@
     <w:p>
       <w:r>
         <w:t xml:space="preserve">        c) </w:t>
+      </w:r>
+      <w:r>
+        <w:t>Toda mulher gosta de todo homem elegante.</w:t>
+      </w:r>
+    </w:p>
+    <w:p>
+      <w:r>
+        <w:t xml:space="preserve">        d) Nem todo homem elegante gosta da Kathy.</w:t>
+      </w:r>
+    </w:p>
+    <w:p>
+      <w:r>
+        <w:t xml:space="preserve">        e) Nem toda mulher que é bonita gosta de todos os homens elegantes</w:t>
+      </w:r>
+      <w:r>
+        <w:t>.</w:t>
+      </w:r>
+    </w:p>
+    <w:p>
+      <w:r>
+        <w:t xml:space="preserve">        f) John gosta de toda mulher bonita.</w:t>
+      </w:r>
+    </w:p>
+    <w:p>
+      <w:proofErr w:type="gramStart"/>
+      <w:r>
+        <w:t>2.2)</w:t>
+      </w:r>
+      <w:proofErr w:type="gramEnd"/>
+      <w:r>
+        <w:t xml:space="preserve"> a) verdade, pois afirmando que tem um x </w:t>
+      </w:r>
+      <w:proofErr w:type="spellStart"/>
+      <w:r>
+        <w:t>am</w:t>
+      </w:r>
+      <w:proofErr w:type="spellEnd"/>
+      <w:r>
+        <w:t xml:space="preserve"> A(x) é a mesma coisa que afirmar que para todo x que ¬A(x).</w:t>
+      </w:r>
+    </w:p>
+    <w:p>
+      <w:r>
+        <w:t xml:space="preserve">        b) </w:t>
+      </w:r>
+    </w:p>
+    <w:p>
+      <w:r>
+        <w:t xml:space="preserve">        c) verdade, pois afirmando que a um x tal que ¬</w:t>
+      </w:r>
+      <w:proofErr w:type="gramStart"/>
+      <w:r>
+        <w:t>A(</w:t>
+      </w:r>
+      <w:proofErr w:type="gramEnd"/>
+      <w:r>
+        <w:t>x) é a mesma coisa que afirmar que para todo x, A(x).</w:t>
+      </w:r>
+    </w:p>
+    <w:p>
+      <w:pPr>
+        <w:rPr>
+          <w:u w:val="single"/>
+        </w:rPr>
+      </w:pPr>
+      <w:r>
+        <w:t xml:space="preserve">        d)</w:t>
       </w:r>
       <w:bookmarkStart w:id="0" w:name="_GoBack"/>
       <w:bookmarkEnd w:id="0"/>

</xml_diff>